<commit_message>
Added projects to repo
</commit_message>
<xml_diff>
--- a/HW1_Dungeon/Homework 1 - Dungeon.docx
+++ b/HW1_Dungeon/Homework 1 - Dungeon.docx
@@ -1,6 +1,6 @@
 
 <file path=word/document.xml><?xml version="1.0" encoding="utf-8"?>
-<w:document xmlns:wpc="http://schemas.microsoft.com/office/word/2010/wordprocessingCanvas" xmlns:mc="http://schemas.openxmlformats.org/markup-compatibility/2006" xmlns:o="urn:schemas-microsoft-com:office:office" xmlns:r="http://schemas.openxmlformats.org/officeDocument/2006/relationships" xmlns:m="http://schemas.openxmlformats.org/officeDocument/2006/math" xmlns:v="urn:schemas-microsoft-com:vml" xmlns:wp14="http://schemas.microsoft.com/office/word/2010/wordprocessingDrawing" xmlns:wp="http://schemas.openxmlformats.org/drawingml/2006/wordprocessingDrawing" xmlns:w10="urn:schemas-microsoft-com:office:word" xmlns:w="http://schemas.openxmlformats.org/wordprocessingml/2006/main" xmlns:w14="http://schemas.microsoft.com/office/word/2010/wordml" xmlns:w15="http://schemas.microsoft.com/office/word/2012/wordml" xmlns:wpg="http://schemas.microsoft.com/office/word/2010/wordprocessingGroup" xmlns:wpi="http://schemas.microsoft.com/office/word/2010/wordprocessingInk" xmlns:wne="http://schemas.microsoft.com/office/word/2006/wordml" xmlns:wps="http://schemas.microsoft.com/office/word/2010/wordprocessingShape" mc:Ignorable="w14 w15 wp14">
+<w:document xmlns:wpc="http://schemas.microsoft.com/office/word/2010/wordprocessingCanvas" xmlns:cx="http://schemas.microsoft.com/office/drawing/2014/chartex" xmlns:cx1="http://schemas.microsoft.com/office/drawing/2015/9/8/chartex" xmlns:cx2="http://schemas.microsoft.com/office/drawing/2015/10/21/chartex" xmlns:cx3="http://schemas.microsoft.com/office/drawing/2016/5/9/chartex" xmlns:cx4="http://schemas.microsoft.com/office/drawing/2016/5/10/chartex" xmlns:cx5="http://schemas.microsoft.com/office/drawing/2016/5/11/chartex" xmlns:cx6="http://schemas.microsoft.com/office/drawing/2016/5/12/chartex" xmlns:cx7="http://schemas.microsoft.com/office/drawing/2016/5/13/chartex" xmlns:cx8="http://schemas.microsoft.com/office/drawing/2016/5/14/chartex" xmlns:mc="http://schemas.openxmlformats.org/markup-compatibility/2006" xmlns:aink="http://schemas.microsoft.com/office/drawing/2016/ink" xmlns:am3d="http://schemas.microsoft.com/office/drawing/2017/model3d" xmlns:o="urn:schemas-microsoft-com:office:office" xmlns:r="http://schemas.openxmlformats.org/officeDocument/2006/relationships" xmlns:m="http://schemas.openxmlformats.org/officeDocument/2006/math" xmlns:v="urn:schemas-microsoft-com:vml" xmlns:wp14="http://schemas.microsoft.com/office/word/2010/wordprocessingDrawing" xmlns:wp="http://schemas.openxmlformats.org/drawingml/2006/wordprocessingDrawing" xmlns:w10="urn:schemas-microsoft-com:office:word" xmlns:w="http://schemas.openxmlformats.org/wordprocessingml/2006/main" xmlns:w14="http://schemas.microsoft.com/office/word/2010/wordml" xmlns:w15="http://schemas.microsoft.com/office/word/2012/wordml" xmlns:w16cex="http://schemas.microsoft.com/office/word/2018/wordml/cex" xmlns:w16cid="http://schemas.microsoft.com/office/word/2016/wordml/cid" xmlns:w16="http://schemas.microsoft.com/office/word/2018/wordml" xmlns:w16sdtdh="http://schemas.microsoft.com/office/word/2020/wordml/sdtdatahash" xmlns:w16se="http://schemas.microsoft.com/office/word/2015/wordml/symex" xmlns:wpg="http://schemas.microsoft.com/office/word/2010/wordprocessingGroup" xmlns:wpi="http://schemas.microsoft.com/office/word/2010/wordprocessingInk" xmlns:wne="http://schemas.microsoft.com/office/word/2006/wordml" xmlns:wps="http://schemas.microsoft.com/office/word/2010/wordprocessingShape" mc:Ignorable="w14 w15 w16se w16cid w16 w16cex w16sdtdh wp14">
   <w:body>
     <w:p>
       <w:pPr>
@@ -61,6 +61,7 @@
         </w:rPr>
         <w:t xml:space="preserve">, September </w:t>
       </w:r>
+      <w:proofErr w:type="gramStart"/>
       <w:r>
         <w:rPr>
           <w:rStyle w:val="IntenseEmphasis"/>
@@ -70,8 +71,6 @@
         </w:rPr>
         <w:t>22</w:t>
       </w:r>
-      <w:bookmarkStart w:id="0" w:name="_GoBack"/>
-      <w:bookmarkEnd w:id="0"/>
       <w:r>
         <w:rPr>
           <w:rStyle w:val="IntenseEmphasis"/>
@@ -79,7 +78,17 @@
           <w:i w:val="0"/>
           <w:color w:val="000000" w:themeColor="text1"/>
         </w:rPr>
-        <w:t>th at 11:59pm (BEFORE midnight)</w:t>
+        <w:t>th</w:t>
+      </w:r>
+      <w:proofErr w:type="gramEnd"/>
+      <w:r>
+        <w:rPr>
+          <w:rStyle w:val="IntenseEmphasis"/>
+          <w:b/>
+          <w:i w:val="0"/>
+          <w:color w:val="000000" w:themeColor="text1"/>
+        </w:rPr>
+        <w:t xml:space="preserve"> at 11:59pm (BEFORE midnight)</w:t>
       </w:r>
     </w:p>
     <w:p>
@@ -96,7 +105,7 @@
           <w:noProof/>
         </w:rPr>
         <w:drawing>
-          <wp:inline distT="0" distB="0" distL="0" distR="0" wp14:anchorId="312851F8" wp14:editId="72DD7128">
+          <wp:inline distT="0" distB="0" distL="0" distR="0" wp14:anchorId="049AE3E0" wp14:editId="4524BE19">
             <wp:extent cx="5475636" cy="1655618"/>
             <wp:effectExtent l="0" t="0" r="0" b="0"/>
             <wp:docPr id="3" name="Picture 3"/>
@@ -144,7 +153,15 @@
     </w:p>
     <w:p>
       <w:r>
-        <w:t>Fortunately, this lines up well with the console applications we’ve been making so far.  You are going to use that idea to create a simple visual dungeon in the console. Some code will be provided for you to use, since the program will be using some parts of C# that we have not covered in class yet.</w:t>
+        <w:t xml:space="preserve">Fortunately, this lines up well with the console applications </w:t>
+      </w:r>
+      <w:proofErr w:type="gramStart"/>
+      <w:r>
+        <w:t>we’ve</w:t>
+      </w:r>
+      <w:proofErr w:type="gramEnd"/>
+      <w:r>
+        <w:t xml:space="preserve"> been making so far.  You are going to use that idea to create a simple visual dungeon in the console. Some code will be provided for you to use, since the program will be using some parts of C# that we have not covered in class yet.</w:t>
       </w:r>
     </w:p>
     <w:p>
@@ -208,6 +225,8 @@
       <w:r>
         <w:t xml:space="preserve">Create a new C# project and add a new code file called </w:t>
       </w:r>
+      <w:proofErr w:type="spellStart"/>
+      <w:proofErr w:type="gramStart"/>
       <w:r>
         <w:rPr>
           <w:rFonts w:ascii="Consolas" w:hAnsi="Consolas"/>
@@ -215,6 +234,8 @@
         </w:rPr>
         <w:t>Dungeon.cs</w:t>
       </w:r>
+      <w:proofErr w:type="spellEnd"/>
+      <w:proofErr w:type="gramEnd"/>
     </w:p>
     <w:p>
       <w:pPr>
@@ -240,9 +261,11 @@
         </w:rPr>
         <w:t xml:space="preserve"> </w:t>
       </w:r>
+      <w:proofErr w:type="gramStart"/>
       <w:r>
         <w:t>class</w:t>
       </w:r>
+      <w:proofErr w:type="gramEnd"/>
     </w:p>
     <w:p>
       <w:pPr>
@@ -253,7 +276,15 @@
         </w:numPr>
       </w:pPr>
       <w:r>
-        <w:t xml:space="preserve">In Main(), create a </w:t>
+        <w:t xml:space="preserve">In </w:t>
+      </w:r>
+      <w:proofErr w:type="gramStart"/>
+      <w:r>
+        <w:t>Main(</w:t>
+      </w:r>
+      <w:proofErr w:type="gramEnd"/>
+      <w:r>
+        <w:t xml:space="preserve">), create a </w:t>
       </w:r>
       <w:r>
         <w:rPr>
@@ -311,8 +342,13 @@
         <w:t>class methods</w:t>
       </w:r>
       <w:r>
-        <w:t xml:space="preserve"> with optional parameters</w:t>
-      </w:r>
+        <w:t xml:space="preserve"> with optional </w:t>
+      </w:r>
+      <w:proofErr w:type="gramStart"/>
+      <w:r>
+        <w:t>parameters</w:t>
+      </w:r>
+      <w:proofErr w:type="gramEnd"/>
     </w:p>
     <w:p>
       <w:pPr>
@@ -323,8 +359,13 @@
         </w:numPr>
       </w:pPr>
       <w:r>
-        <w:t>Alter code in your Main method to use these enhancements</w:t>
-      </w:r>
+        <w:t xml:space="preserve">Alter code in your Main method to use these </w:t>
+      </w:r>
+      <w:proofErr w:type="gramStart"/>
+      <w:r>
+        <w:t>enhancements</w:t>
+      </w:r>
+      <w:proofErr w:type="gramEnd"/>
     </w:p>
     <w:p>
       <w:r>
@@ -373,8 +414,13 @@
       </w:r>
     </w:p>
     <w:p>
-      <w:r>
-        <w:t>You’ll be</w:t>
+      <w:proofErr w:type="gramStart"/>
+      <w:r>
+        <w:t>You’ll</w:t>
+      </w:r>
+      <w:proofErr w:type="gramEnd"/>
+      <w:r>
+        <w:t xml:space="preserve"> be</w:t>
       </w:r>
       <w:r>
         <w:t xml:space="preserve"> creat</w:t>
@@ -421,12 +467,28 @@
         <w:t xml:space="preserve"> </w:t>
       </w:r>
       <w:r>
-        <w:t>object and call its methods to draw a dungeon which matches the general layout of the Sample Dungeon later in this document.  The exact symbols and colors you use are up to you, but the overall appearance (two rooms, a hallway and some objects) should be similar.</w:t>
-      </w:r>
-    </w:p>
-    <w:p>
-      <w:r>
-        <w:t xml:space="preserve">To “draw” in the console, you’ll be treating the console window as a two-dimensional grid of characters.  The </w:t>
+        <w:t xml:space="preserve">object and call its methods to draw a dungeon which matches the general layout of the Sample Dungeon later in this document.  The exact symbols and colors you use are up to you, but the overall appearance (two rooms, a </w:t>
+      </w:r>
+      <w:proofErr w:type="gramStart"/>
+      <w:r>
+        <w:t>hallway</w:t>
+      </w:r>
+      <w:proofErr w:type="gramEnd"/>
+      <w:r>
+        <w:t xml:space="preserve"> and some objects) should be similar.</w:t>
+      </w:r>
+    </w:p>
+    <w:p>
+      <w:r>
+        <w:t xml:space="preserve">To “draw” in the console, </w:t>
+      </w:r>
+      <w:proofErr w:type="gramStart"/>
+      <w:r>
+        <w:t>you’ll</w:t>
+      </w:r>
+      <w:proofErr w:type="gramEnd"/>
+      <w:r>
+        <w:t xml:space="preserve"> be treating the console window as a two-dimensional grid of characters.  The </w:t>
       </w:r>
       <w:r>
         <w:rPr>
@@ -444,6 +506,7 @@
       <w:r>
         <w:t xml:space="preserve">class has static </w:t>
       </w:r>
+      <w:proofErr w:type="spellStart"/>
       <w:r>
         <w:rPr>
           <w:rFonts w:ascii="Consolas" w:hAnsi="Consolas"/>
@@ -451,6 +514,7 @@
         </w:rPr>
         <w:t>CursorLeft</w:t>
       </w:r>
+      <w:proofErr w:type="spellEnd"/>
       <w:r>
         <w:rPr>
           <w:sz w:val="20"/>
@@ -460,6 +524,7 @@
       <w:r>
         <w:t xml:space="preserve">and </w:t>
       </w:r>
+      <w:proofErr w:type="spellStart"/>
       <w:r>
         <w:rPr>
           <w:rFonts w:ascii="Consolas" w:hAnsi="Consolas"/>
@@ -467,6 +532,7 @@
         </w:rPr>
         <w:t>CursorTop</w:t>
       </w:r>
+      <w:proofErr w:type="spellEnd"/>
       <w:r>
         <w:rPr>
           <w:sz w:val="20"/>
@@ -474,7 +540,15 @@
         <w:t xml:space="preserve"> </w:t>
       </w:r>
       <w:r>
-        <w:t>properties, which correspond to the column and row of the cursor, respectively.  By changing these properties, you can specify where the next output will appear.  This allows us to use the Console window as a pseudo-drawing application, where we write out individual characters instead of coloring pixels.  This is similar to how old text-based games like Rogue worked.</w:t>
+        <w:t xml:space="preserve">properties, which correspond to the column and row of the cursor, respectively.  By changing these properties, you can specify where the next output will appear.  This allows us to use the Console window as a pseudo-drawing application, where we write out individual characters instead of coloring pixels.  This is </w:t>
+      </w:r>
+      <w:proofErr w:type="gramStart"/>
+      <w:r>
+        <w:t>similar to</w:t>
+      </w:r>
+      <w:proofErr w:type="gramEnd"/>
+      <w:r>
+        <w:t xml:space="preserve"> how old text-based games like Rogue worked.</w:t>
       </w:r>
     </w:p>
     <w:p>
@@ -489,7 +563,7 @@
           <w:noProof/>
           <w:lang w:eastAsia="zh-TW"/>
         </w:rPr>
-        <w:pict>
+        <w:pict w14:anchorId="2D9DA7FD">
           <v:shapetype id="_x0000_t202" coordsize="21600,21600" o:spt="202" path="m,l,21600r21600,l21600,xe">
             <v:stroke joinstyle="miter"/>
             <v:path gradientshapeok="t" o:connecttype="rect"/>
@@ -880,7 +954,7 @@
         <w:rPr>
           <w:noProof/>
         </w:rPr>
-        <w:pict>
+        <w:pict w14:anchorId="144265C3">
           <v:shape id="_x0000_s1031" type="#_x0000_t202" style="position:absolute;margin-left:-8.3pt;margin-top:19.75pt;width:44pt;height:19.8pt;z-index:251670528;mso-width-relative:margin;mso-height-relative:margin" stroked="f">
             <v:textbox>
               <w:txbxContent>
@@ -944,8 +1018,13 @@
       </w:r>
     </w:p>
     <w:p>
-      <w:r>
-        <w:t>We’ll be covering the basics of adding new code files in class this week, but here’s a quick primer:</w:t>
+      <w:proofErr w:type="gramStart"/>
+      <w:r>
+        <w:t>We’ll</w:t>
+      </w:r>
+      <w:proofErr w:type="gramEnd"/>
+      <w:r>
+        <w:t xml:space="preserve"> be covering the basics of adding new code files in class this week, but here’s a quick primer:</w:t>
       </w:r>
     </w:p>
     <w:p>
@@ -981,8 +1060,13 @@
         </w:numPr>
       </w:pPr>
       <w:r>
-        <w:t>Make sure “Class” is highlighted in the center column of the window that comes up</w:t>
-      </w:r>
+        <w:t xml:space="preserve">Make sure “Class” is highlighted in the center column of the window that comes </w:t>
+      </w:r>
+      <w:proofErr w:type="gramStart"/>
+      <w:r>
+        <w:t>up</w:t>
+      </w:r>
+      <w:proofErr w:type="gramEnd"/>
     </w:p>
     <w:p>
       <w:pPr>
@@ -993,8 +1077,13 @@
         </w:numPr>
       </w:pPr>
       <w:r>
-        <w:t>Give it an appropriate name at the bottom, and press “Add”</w:t>
-      </w:r>
+        <w:t>Give it an appropriate name at the bottom, and press “</w:t>
+      </w:r>
+      <w:proofErr w:type="gramStart"/>
+      <w:r>
+        <w:t>Add”</w:t>
+      </w:r>
+      <w:proofErr w:type="gramEnd"/>
     </w:p>
     <w:p/>
     <w:p>
@@ -1058,7 +1147,15 @@
         <w:t>,</w:t>
       </w:r>
       <w:r>
-        <w:t xml:space="preserve"> the console window).  These will be set by the constructor, and used throughout the class to ensure we don’t attempt to write characters outside the bounds of the window.</w:t>
+        <w:t xml:space="preserve"> the console window).  These will be set by the </w:t>
+      </w:r>
+      <w:proofErr w:type="gramStart"/>
+      <w:r>
+        <w:t>constructor, and</w:t>
+      </w:r>
+      <w:proofErr w:type="gramEnd"/>
+      <w:r>
+        <w:t xml:space="preserve"> used throughout the class to ensure we don’t attempt to write characters outside the bounds of the window.</w:t>
       </w:r>
     </w:p>
     <w:p/>
@@ -1096,6 +1193,7 @@
       <w:r>
         <w:t xml:space="preserve">class’s </w:t>
       </w:r>
+      <w:proofErr w:type="spellStart"/>
       <w:r>
         <w:rPr>
           <w:rFonts w:ascii="Consolas" w:hAnsi="Consolas"/>
@@ -1103,6 +1201,7 @@
         </w:rPr>
         <w:t>WindowWidth</w:t>
       </w:r>
+      <w:proofErr w:type="spellEnd"/>
       <w:r>
         <w:rPr>
           <w:sz w:val="20"/>
@@ -1112,6 +1211,7 @@
       <w:r>
         <w:t xml:space="preserve">and </w:t>
       </w:r>
+      <w:proofErr w:type="spellStart"/>
       <w:r>
         <w:rPr>
           <w:rFonts w:ascii="Consolas" w:hAnsi="Consolas"/>
@@ -1119,6 +1219,7 @@
         </w:rPr>
         <w:t>WindowHeight</w:t>
       </w:r>
+      <w:proofErr w:type="spellEnd"/>
       <w:r>
         <w:rPr>
           <w:sz w:val="20"/>
@@ -1198,12 +1299,30 @@
         </w:rPr>
         <w:t xml:space="preserve">void </w:t>
       </w:r>
+      <w:proofErr w:type="spellStart"/>
+      <w:proofErr w:type="gramStart"/>
       <w:r>
         <w:rPr>
           <w:rFonts w:ascii="Consolas" w:hAnsi="Consolas"/>
           <w:color w:val="auto"/>
         </w:rPr>
-        <w:t>DrawWallVertical(int x, int y, int length)</w:t>
+        <w:t>DrawWallVertical</w:t>
+      </w:r>
+      <w:proofErr w:type="spellEnd"/>
+      <w:r>
+        <w:rPr>
+          <w:rFonts w:ascii="Consolas" w:hAnsi="Consolas"/>
+          <w:color w:val="auto"/>
+        </w:rPr>
+        <w:t>(</w:t>
+      </w:r>
+      <w:proofErr w:type="gramEnd"/>
+      <w:r>
+        <w:rPr>
+          <w:rFonts w:ascii="Consolas" w:hAnsi="Consolas"/>
+          <w:color w:val="auto"/>
+        </w:rPr>
+        <w:t>int x, int y, int length)</w:t>
       </w:r>
     </w:p>
     <w:p>
@@ -1214,7 +1333,7 @@
         <w:t xml:space="preserve"> method </w:t>
       </w:r>
       <w:r>
-        <w:t>is</w:t>
+        <w:t>will</w:t>
       </w:r>
       <w:r>
         <w:t xml:space="preserve"> be responsible for drawing vertical walls (as the name implies).  It will be a void method that takes 3 parameters: the starting x position of the wall, the starting y position, and the length of the wall.  “</w:t>
@@ -1262,6 +1381,7 @@
       <w:r>
         <w:t xml:space="preserve"> </w:t>
       </w:r>
+      <w:proofErr w:type="spellStart"/>
       <w:r>
         <w:rPr>
           <w:rFonts w:ascii="Consolas" w:hAnsi="Consolas"/>
@@ -1269,6 +1389,7 @@
         </w:rPr>
         <w:t>WindowWidth</w:t>
       </w:r>
+      <w:proofErr w:type="spellEnd"/>
       <w:r>
         <w:rPr>
           <w:sz w:val="20"/>
@@ -1278,6 +1399,7 @@
       <w:r>
         <w:t xml:space="preserve">and/or </w:t>
       </w:r>
+      <w:proofErr w:type="spellStart"/>
       <w:r>
         <w:rPr>
           <w:rFonts w:ascii="Consolas" w:hAnsi="Consolas"/>
@@ -1285,14 +1407,20 @@
         </w:rPr>
         <w:t>WindowHeight</w:t>
       </w:r>
+      <w:proofErr w:type="spellEnd"/>
       <w:r>
         <w:rPr>
           <w:sz w:val="20"/>
         </w:rPr>
         <w:t xml:space="preserve"> </w:t>
       </w:r>
-      <w:r>
-        <w:t xml:space="preserve">properties </w:t>
+      <w:proofErr w:type="gramStart"/>
+      <w:r>
+        <w:t>properties</w:t>
+      </w:r>
+      <w:proofErr w:type="gramEnd"/>
+      <w:r>
+        <w:t xml:space="preserve"> </w:t>
       </w:r>
       <w:r>
         <w:t>as necessary</w:t>
@@ -1302,8 +1430,13 @@
       </w:r>
     </w:p>
     <w:p>
-      <w:r>
-        <w:t>It’s up to you if you’d like to accept negative lengths (walls drawn from the starting position upwards).  If not, the method should return early for negative and zero length walls.</w:t>
+      <w:proofErr w:type="gramStart"/>
+      <w:r>
+        <w:t>It’s</w:t>
+      </w:r>
+      <w:proofErr w:type="gramEnd"/>
+      <w:r>
+        <w:t xml:space="preserve"> up to you if you’d like to accept negative lengths (walls drawn from the starting position upwards).  If not, the method should return early for negative and zero length walls.</w:t>
       </w:r>
     </w:p>
     <w:p/>
@@ -1322,18 +1455,38 @@
         </w:rPr>
         <w:t xml:space="preserve">void </w:t>
       </w:r>
+      <w:proofErr w:type="spellStart"/>
+      <w:proofErr w:type="gramStart"/>
       <w:r>
         <w:rPr>
           <w:rFonts w:ascii="Consolas" w:hAnsi="Consolas"/>
           <w:color w:val="auto"/>
         </w:rPr>
-        <w:t>DrawWallHorizontal(int x, int y, int length)</w:t>
+        <w:t>DrawWallHorizontal</w:t>
+      </w:r>
+      <w:proofErr w:type="spellEnd"/>
+      <w:r>
+        <w:rPr>
+          <w:rFonts w:ascii="Consolas" w:hAnsi="Consolas"/>
+          <w:color w:val="auto"/>
+        </w:rPr>
+        <w:t>(</w:t>
+      </w:r>
+      <w:proofErr w:type="gramEnd"/>
+      <w:r>
+        <w:rPr>
+          <w:rFonts w:ascii="Consolas" w:hAnsi="Consolas"/>
+          <w:color w:val="auto"/>
+        </w:rPr>
+        <w:t>int x, int y, int length)</w:t>
       </w:r>
     </w:p>
     <w:p>
       <w:r>
         <w:t xml:space="preserve">This method will do the same thing as </w:t>
       </w:r>
+      <w:proofErr w:type="spellStart"/>
+      <w:proofErr w:type="gramStart"/>
       <w:r>
         <w:rPr>
           <w:rFonts w:ascii="Consolas" w:hAnsi="Consolas"/>
@@ -1348,12 +1501,21 @@
         </w:rPr>
         <w:t>al</w:t>
       </w:r>
-      <w:r>
-        <w:rPr>
-          <w:rFonts w:ascii="Consolas" w:hAnsi="Consolas"/>
-          <w:sz w:val="20"/>
-        </w:rPr>
-        <w:t>()</w:t>
+      <w:proofErr w:type="spellEnd"/>
+      <w:r>
+        <w:rPr>
+          <w:rFonts w:ascii="Consolas" w:hAnsi="Consolas"/>
+          <w:sz w:val="20"/>
+        </w:rPr>
+        <w:t>(</w:t>
+      </w:r>
+      <w:proofErr w:type="gramEnd"/>
+      <w:r>
+        <w:rPr>
+          <w:rFonts w:ascii="Consolas" w:hAnsi="Consolas"/>
+          <w:sz w:val="20"/>
+        </w:rPr>
+        <w:t>)</w:t>
       </w:r>
       <w:r>
         <w:t>, except horizontally.</w:t>
@@ -1373,12 +1535,45 @@
           <w:rFonts w:ascii="Consolas" w:hAnsi="Consolas"/>
           <w:color w:val="auto"/>
         </w:rPr>
-        <w:t>void DrawObject(int x, int y, char symbol)</w:t>
-      </w:r>
-    </w:p>
-    <w:p>
-      <w:r>
-        <w:t>This method will draw a single character to the console.  It will also be a void method that takes three parameters: The x position of the object, the y position and the actual character value to print.</w:t>
+        <w:t xml:space="preserve">void </w:t>
+      </w:r>
+      <w:proofErr w:type="spellStart"/>
+      <w:proofErr w:type="gramStart"/>
+      <w:r>
+        <w:rPr>
+          <w:rFonts w:ascii="Consolas" w:hAnsi="Consolas"/>
+          <w:color w:val="auto"/>
+        </w:rPr>
+        <w:t>DrawObject</w:t>
+      </w:r>
+      <w:proofErr w:type="spellEnd"/>
+      <w:r>
+        <w:rPr>
+          <w:rFonts w:ascii="Consolas" w:hAnsi="Consolas"/>
+          <w:color w:val="auto"/>
+        </w:rPr>
+        <w:t>(</w:t>
+      </w:r>
+      <w:proofErr w:type="gramEnd"/>
+      <w:r>
+        <w:rPr>
+          <w:rFonts w:ascii="Consolas" w:hAnsi="Consolas"/>
+          <w:color w:val="auto"/>
+        </w:rPr>
+        <w:t>int x, int y, char symbol)</w:t>
+      </w:r>
+    </w:p>
+    <w:p>
+      <w:r>
+        <w:t xml:space="preserve">This method will draw a single character to the console.  It will also be a void method that takes three parameters: The x position of the object, the y </w:t>
+      </w:r>
+      <w:proofErr w:type="gramStart"/>
+      <w:r>
+        <w:t>position</w:t>
+      </w:r>
+      <w:proofErr w:type="gramEnd"/>
+      <w:r>
+        <w:t xml:space="preserve"> and the actual character value to print.</w:t>
       </w:r>
       <w:r>
         <w:t xml:space="preserve">  </w:t>
@@ -1454,7 +1649,15 @@
     </w:p>
     <w:p>
       <w:r>
-        <w:t xml:space="preserve">Directly below is a color-coded example of what your dungeon might look like after completing just the left-most room.  Make sure your final dungeon looks similar to the </w:t>
+        <w:t xml:space="preserve">Directly below is a color-coded example of what your dungeon might look like after completing just the left-most room.  Make sure your final dungeon looks </w:t>
+      </w:r>
+      <w:proofErr w:type="gramStart"/>
+      <w:r>
+        <w:t>similar to</w:t>
+      </w:r>
+      <w:proofErr w:type="gramEnd"/>
+      <w:r>
+        <w:t xml:space="preserve"> the </w:t>
       </w:r>
       <w:r>
         <w:rPr>
@@ -1474,12 +1677,30 @@
       <w:r>
         <w:t xml:space="preserve">  If you want to match the corners in the sample below, they will need to be drawn using </w:t>
       </w:r>
-      <w:r>
-        <w:rPr>
-          <w:rFonts w:ascii="Consolas" w:hAnsi="Consolas"/>
-          <w:sz w:val="20"/>
-        </w:rPr>
-        <w:t>DrawObject().</w:t>
+      <w:proofErr w:type="spellStart"/>
+      <w:proofErr w:type="gramStart"/>
+      <w:r>
+        <w:rPr>
+          <w:rFonts w:ascii="Consolas" w:hAnsi="Consolas"/>
+          <w:sz w:val="20"/>
+        </w:rPr>
+        <w:t>DrawObject</w:t>
+      </w:r>
+      <w:proofErr w:type="spellEnd"/>
+      <w:r>
+        <w:rPr>
+          <w:rFonts w:ascii="Consolas" w:hAnsi="Consolas"/>
+          <w:sz w:val="20"/>
+        </w:rPr>
+        <w:t>(</w:t>
+      </w:r>
+      <w:proofErr w:type="gramEnd"/>
+      <w:r>
+        <w:rPr>
+          <w:rFonts w:ascii="Consolas" w:hAnsi="Consolas"/>
+          <w:sz w:val="20"/>
+        </w:rPr>
+        <w:t>).</w:t>
       </w:r>
     </w:p>
     <w:p>
@@ -1488,7 +1709,7 @@
           <w:noProof/>
         </w:rPr>
         <w:drawing>
-          <wp:inline distT="0" distB="0" distL="0" distR="0" wp14:anchorId="6EBB22E0" wp14:editId="1C35EA75">
+          <wp:inline distT="0" distB="0" distL="0" distR="0" wp14:anchorId="52469CF1" wp14:editId="79FF9EBE">
             <wp:extent cx="2828223" cy="1511085"/>
             <wp:effectExtent l="38100" t="38100" r="67945" b="70485"/>
             <wp:docPr id="1" name="Picture 1"/>
@@ -1563,7 +1784,7 @@
           <w:noProof/>
         </w:rPr>
         <w:drawing>
-          <wp:inline distT="0" distB="0" distL="0" distR="0" wp14:anchorId="2BCFDDA9" wp14:editId="60776719">
+          <wp:inline distT="0" distB="0" distL="0" distR="0" wp14:anchorId="5E79CD04" wp14:editId="01BB052C">
             <wp:extent cx="2688609" cy="1092568"/>
             <wp:effectExtent l="0" t="0" r="0" b="0"/>
             <wp:docPr id="4" name="Picture 4"/>
@@ -1977,7 +2198,15 @@
     </w:p>
     <w:p>
       <w:r>
-        <w:t>For this activity, you’re going to make some impro</w:t>
+        <w:t xml:space="preserve">For this activity, </w:t>
+      </w:r>
+      <w:proofErr w:type="gramStart"/>
+      <w:r>
+        <w:t>you’re</w:t>
+      </w:r>
+      <w:proofErr w:type="gramEnd"/>
+      <w:r>
+        <w:t xml:space="preserve"> going to make some impro</w:t>
       </w:r>
       <w:r>
         <w:t xml:space="preserve">vements to your </w:t>
@@ -2031,7 +2260,15 @@
         <w:t xml:space="preserve"> layout</w:t>
       </w:r>
       <w:r>
-        <w:t xml:space="preserve"> (two rooms, a hallway and some objects).  </w:t>
+        <w:t xml:space="preserve"> (two rooms, a </w:t>
+      </w:r>
+      <w:proofErr w:type="gramStart"/>
+      <w:r>
+        <w:t>hallway</w:t>
+      </w:r>
+      <w:proofErr w:type="gramEnd"/>
+      <w:r>
+        <w:t xml:space="preserve"> and some objects).  </w:t>
       </w:r>
       <w:r>
         <w:t xml:space="preserve">However, your second room should be “customized” by using the optional parameter feature you are implementing below.  That is, each call to a </w:t>
@@ -2069,7 +2306,15 @@
         <w:t xml:space="preserve">class in your second room should include custom characters and colors.  </w:t>
       </w:r>
       <w:r>
-        <w:t>If you’d like to expand the dungeon a bit</w:t>
+        <w:t xml:space="preserve">If </w:t>
+      </w:r>
+      <w:proofErr w:type="gramStart"/>
+      <w:r>
+        <w:t>you’d</w:t>
+      </w:r>
+      <w:proofErr w:type="gramEnd"/>
+      <w:r>
+        <w:t xml:space="preserve"> like to expand the dungeon a bit</w:t>
       </w:r>
       <w:r>
         <w:t xml:space="preserve"> by adding extra rooms and halls</w:t>
@@ -2115,8 +2360,24 @@
         <w:rPr>
           <w:rFonts w:ascii="Consolas" w:hAnsi="Consolas" w:cs="Consolas"/>
         </w:rPr>
-        <w:t>void ExampleMethod(</w:t>
-      </w:r>
+        <w:t xml:space="preserve">void </w:t>
+      </w:r>
+      <w:proofErr w:type="spellStart"/>
+      <w:proofErr w:type="gramStart"/>
+      <w:r>
+        <w:rPr>
+          <w:rFonts w:ascii="Consolas" w:hAnsi="Consolas" w:cs="Consolas"/>
+        </w:rPr>
+        <w:t>ExampleMethod</w:t>
+      </w:r>
+      <w:proofErr w:type="spellEnd"/>
+      <w:r>
+        <w:rPr>
+          <w:rFonts w:ascii="Consolas" w:hAnsi="Consolas" w:cs="Consolas"/>
+        </w:rPr>
+        <w:t>(</w:t>
+      </w:r>
+      <w:proofErr w:type="gramEnd"/>
       <w:r>
         <w:rPr>
           <w:rFonts w:ascii="Consolas" w:hAnsi="Consolas" w:cs="Consolas"/>
@@ -2128,7 +2389,21 @@
         <w:rPr>
           <w:rFonts w:ascii="Consolas" w:hAnsi="Consolas" w:cs="Consolas"/>
         </w:rPr>
-        <w:t xml:space="preserve"> aRequiredNumber, </w:t>
+        <w:t xml:space="preserve"> </w:t>
+      </w:r>
+      <w:proofErr w:type="spellStart"/>
+      <w:r>
+        <w:rPr>
+          <w:rFonts w:ascii="Consolas" w:hAnsi="Consolas" w:cs="Consolas"/>
+        </w:rPr>
+        <w:t>aRequiredNumber</w:t>
+      </w:r>
+      <w:proofErr w:type="spellEnd"/>
+      <w:r>
+        <w:rPr>
+          <w:rFonts w:ascii="Consolas" w:hAnsi="Consolas" w:cs="Consolas"/>
+        </w:rPr>
+        <w:t xml:space="preserve">, </w:t>
       </w:r>
       <w:r>
         <w:rPr>
@@ -2141,7 +2416,21 @@
         <w:rPr>
           <w:rFonts w:ascii="Consolas" w:hAnsi="Consolas" w:cs="Consolas"/>
         </w:rPr>
-        <w:t xml:space="preserve"> anOptionalNumber = 5) { }</w:t>
+        <w:t xml:space="preserve"> </w:t>
+      </w:r>
+      <w:proofErr w:type="spellStart"/>
+      <w:r>
+        <w:rPr>
+          <w:rFonts w:ascii="Consolas" w:hAnsi="Consolas" w:cs="Consolas"/>
+        </w:rPr>
+        <w:t>anOptionalNumber</w:t>
+      </w:r>
+      <w:proofErr w:type="spellEnd"/>
+      <w:r>
+        <w:rPr>
+          <w:rFonts w:ascii="Consolas" w:hAnsi="Consolas" w:cs="Consolas"/>
+        </w:rPr>
+        <w:t xml:space="preserve"> = 5) { }</w:t>
       </w:r>
     </w:p>
     <w:p>
@@ -2158,19 +2447,44 @@
           <w:sz w:val="20"/>
         </w:rPr>
       </w:pPr>
+      <w:proofErr w:type="spellStart"/>
       <w:r>
         <w:rPr>
           <w:rFonts w:ascii="Consolas" w:hAnsi="Consolas" w:cs="Consolas"/>
           <w:sz w:val="20"/>
         </w:rPr>
-        <w:t xml:space="preserve">myObject.ExampleMethod(4); </w:t>
-      </w:r>
+        <w:t>myObject.ExampleMethod</w:t>
+      </w:r>
+      <w:proofErr w:type="spellEnd"/>
       <w:r>
         <w:rPr>
           <w:rFonts w:ascii="Consolas" w:hAnsi="Consolas" w:cs="Consolas"/>
           <w:sz w:val="20"/>
         </w:rPr>
-        <w:t xml:space="preserve">    </w:t>
+        <w:t>(4</w:t>
+      </w:r>
+      <w:proofErr w:type="gramStart"/>
+      <w:r>
+        <w:rPr>
+          <w:rFonts w:ascii="Consolas" w:hAnsi="Consolas" w:cs="Consolas"/>
+          <w:sz w:val="20"/>
+        </w:rPr>
+        <w:t xml:space="preserve">); </w:t>
+      </w:r>
+      <w:r>
+        <w:rPr>
+          <w:rFonts w:ascii="Consolas" w:hAnsi="Consolas" w:cs="Consolas"/>
+          <w:sz w:val="20"/>
+        </w:rPr>
+        <w:t xml:space="preserve">  </w:t>
+      </w:r>
+      <w:proofErr w:type="gramEnd"/>
+      <w:r>
+        <w:rPr>
+          <w:rFonts w:ascii="Consolas" w:hAnsi="Consolas" w:cs="Consolas"/>
+          <w:sz w:val="20"/>
+        </w:rPr>
+        <w:t xml:space="preserve">  </w:t>
       </w:r>
       <w:r>
         <w:rPr>
@@ -2189,12 +2503,21 @@
           <w:sz w:val="20"/>
         </w:rPr>
       </w:pPr>
+      <w:proofErr w:type="spellStart"/>
       <w:r>
         <w:rPr>
           <w:rFonts w:ascii="Consolas" w:hAnsi="Consolas" w:cs="Consolas"/>
           <w:sz w:val="20"/>
         </w:rPr>
-        <w:t xml:space="preserve">myObject.ExampleMethod(4, 99); </w:t>
+        <w:t>myObject.ExampleMethod</w:t>
+      </w:r>
+      <w:proofErr w:type="spellEnd"/>
+      <w:r>
+        <w:rPr>
+          <w:rFonts w:ascii="Consolas" w:hAnsi="Consolas" w:cs="Consolas"/>
+          <w:sz w:val="20"/>
+        </w:rPr>
+        <w:t xml:space="preserve">(4, 99); </w:t>
       </w:r>
       <w:r>
         <w:rPr>
@@ -2202,8 +2525,18 @@
           <w:color w:val="00B050"/>
           <w:sz w:val="20"/>
         </w:rPr>
-        <w:t>// 99 will be used instead of 5</w:t>
-      </w:r>
+        <w:t xml:space="preserve">// 99 will be used instead of </w:t>
+      </w:r>
+      <w:proofErr w:type="gramStart"/>
+      <w:r>
+        <w:rPr>
+          <w:rFonts w:ascii="Consolas" w:hAnsi="Consolas" w:cs="Consolas"/>
+          <w:color w:val="00B050"/>
+          <w:sz w:val="20"/>
+        </w:rPr>
+        <w:t>5</w:t>
+      </w:r>
+      <w:proofErr w:type="gramEnd"/>
     </w:p>
     <w:p>
       <w:r>
@@ -2211,7 +2544,7 @@
           <w:noProof/>
         </w:rPr>
         <w:drawing>
-          <wp:anchor distT="0" distB="0" distL="114300" distR="114300" simplePos="0" relativeHeight="251658240" behindDoc="0" locked="0" layoutInCell="1" allowOverlap="1" wp14:anchorId="0220B916" wp14:editId="3C69324C">
+          <wp:anchor distT="0" distB="0" distL="114300" distR="114300" simplePos="0" relativeHeight="251658240" behindDoc="0" locked="0" layoutInCell="1" allowOverlap="1" wp14:anchorId="7EC21FFA" wp14:editId="7851C676">
             <wp:simplePos x="0" y="0"/>
             <wp:positionH relativeFrom="column">
               <wp:posOffset>5458543</wp:posOffset>
@@ -2289,6 +2622,7 @@
       <w:r>
         <w:t xml:space="preserve"> </w:t>
       </w:r>
+      <w:proofErr w:type="gramStart"/>
       <w:r>
         <w:t>both</w:t>
       </w:r>
@@ -2311,6 +2645,7 @@
         </w:rPr>
         <w:t>Dungeon</w:t>
       </w:r>
+      <w:proofErr w:type="gramEnd"/>
       <w:r>
         <w:rPr>
           <w:sz w:val="20"/>
@@ -2351,12 +2686,30 @@
       <w:r>
         <w:t xml:space="preserve">, </w:t>
       </w:r>
-      <w:r>
-        <w:rPr>
-          <w:rFonts w:ascii="Consolas" w:hAnsi="Consolas"/>
-          <w:sz w:val="20"/>
-        </w:rPr>
-        <w:t>DrawObject()</w:t>
+      <w:proofErr w:type="spellStart"/>
+      <w:proofErr w:type="gramStart"/>
+      <w:r>
+        <w:rPr>
+          <w:rFonts w:ascii="Consolas" w:hAnsi="Consolas"/>
+          <w:sz w:val="20"/>
+        </w:rPr>
+        <w:t>DrawObject</w:t>
+      </w:r>
+      <w:proofErr w:type="spellEnd"/>
+      <w:r>
+        <w:rPr>
+          <w:rFonts w:ascii="Consolas" w:hAnsi="Consolas"/>
+          <w:sz w:val="20"/>
+        </w:rPr>
+        <w:t>(</w:t>
+      </w:r>
+      <w:proofErr w:type="gramEnd"/>
+      <w:r>
+        <w:rPr>
+          <w:rFonts w:ascii="Consolas" w:hAnsi="Consolas"/>
+          <w:sz w:val="20"/>
+        </w:rPr>
+        <w:t>)</w:t>
       </w:r>
       <w:r>
         <w:t xml:space="preserve">, should have one optional parameter for a custom color.  </w:t>
@@ -2375,11 +2728,21 @@
           <w:rFonts w:ascii="Consolas" w:hAnsi="Consolas" w:cs="Consolas"/>
         </w:rPr>
       </w:pPr>
+      <w:proofErr w:type="spellStart"/>
+      <w:proofErr w:type="gramStart"/>
       <w:r>
         <w:rPr>
           <w:rFonts w:ascii="Consolas" w:hAnsi="Consolas" w:cs="Consolas"/>
         </w:rPr>
-        <w:t>dungeon.DrawWallHorizontal(1, 0, 10);</w:t>
+        <w:t>dungeon.DrawWallHorizontal</w:t>
+      </w:r>
+      <w:proofErr w:type="spellEnd"/>
+      <w:proofErr w:type="gramEnd"/>
+      <w:r>
+        <w:rPr>
+          <w:rFonts w:ascii="Consolas" w:hAnsi="Consolas" w:cs="Consolas"/>
+        </w:rPr>
+        <w:t>(1, 0, 10);</w:t>
       </w:r>
     </w:p>
     <w:p>
@@ -2412,7 +2775,7 @@
           <w:noProof/>
         </w:rPr>
         <w:drawing>
-          <wp:anchor distT="0" distB="0" distL="114300" distR="114300" simplePos="0" relativeHeight="251656704" behindDoc="0" locked="0" layoutInCell="1" allowOverlap="1" wp14:anchorId="2ABB5505" wp14:editId="6FB96F44">
+          <wp:anchor distT="0" distB="0" distL="114300" distR="114300" simplePos="0" relativeHeight="251656704" behindDoc="0" locked="0" layoutInCell="1" allowOverlap="1" wp14:anchorId="74378B62" wp14:editId="11EB2BCF">
             <wp:simplePos x="0" y="0"/>
             <wp:positionH relativeFrom="column">
               <wp:posOffset>5473065</wp:posOffset>
@@ -2481,18 +2844,36 @@
           </wp:anchor>
         </w:drawing>
       </w:r>
+      <w:proofErr w:type="spellStart"/>
+      <w:proofErr w:type="gramStart"/>
       <w:r>
         <w:rPr>
           <w:rFonts w:ascii="Consolas" w:hAnsi="Consolas" w:cs="Consolas"/>
         </w:rPr>
-        <w:t>dungeon.DrawWallHorizontal(1, 0, 10, ConsoleColor.</w:t>
-      </w:r>
+        <w:t>dungeon.DrawWallHorizontal</w:t>
+      </w:r>
+      <w:proofErr w:type="spellEnd"/>
+      <w:proofErr w:type="gramEnd"/>
       <w:r>
         <w:rPr>
           <w:rFonts w:ascii="Consolas" w:hAnsi="Consolas" w:cs="Consolas"/>
         </w:rPr>
+        <w:t xml:space="preserve">(1, 0, 10, </w:t>
+      </w:r>
+      <w:proofErr w:type="spellStart"/>
+      <w:r>
+        <w:rPr>
+          <w:rFonts w:ascii="Consolas" w:hAnsi="Consolas" w:cs="Consolas"/>
+        </w:rPr>
+        <w:t>ConsoleColor.</w:t>
+      </w:r>
+      <w:r>
+        <w:rPr>
+          <w:rFonts w:ascii="Consolas" w:hAnsi="Consolas" w:cs="Consolas"/>
+        </w:rPr>
         <w:t>Red</w:t>
       </w:r>
+      <w:proofErr w:type="spellEnd"/>
       <w:r>
         <w:rPr>
           <w:rFonts w:ascii="Consolas" w:hAnsi="Consolas" w:cs="Consolas"/>
@@ -2545,54 +2926,6 @@
           <w:szCs w:val="26"/>
         </w:rPr>
       </w:pPr>
-      <w:r>
-        <w:br w:type="page"/>
-      </w:r>
-    </w:p>
-    <w:p>
-      <w:pPr>
-        <w:pStyle w:val="Heading1"/>
-      </w:pPr>
-      <w:r>
-        <w:lastRenderedPageBreak/>
-        <w:t>General Expectations</w:t>
-      </w:r>
-    </w:p>
-    <w:p>
-      <w:r>
-        <w:t>You are expected to use the naming conventions we’ve discussed in class, and to comment your code appropriately.  If you have questions on these concepts, refer to the C# Coding Standards document on MyCourses.</w:t>
-      </w:r>
-    </w:p>
-    <w:p>
-      <w:r>
-        <w:t>Your homework assignments are expect to compile and run without error.  You will lose a significant portion of your grade if your assignments don’t compile or they crash during run.  This is true for every homework assignment going forward.</w:t>
-      </w:r>
-    </w:p>
-    <w:p>
-      <w:pPr>
-        <w:pStyle w:val="Heading1"/>
-      </w:pPr>
-      <w:r>
-        <w:t>Deliverables</w:t>
-      </w:r>
-    </w:p>
-    <w:p>
-      <w:r>
-        <w:t>Turn in your homework to the appropriate dropbox on MyCourses.  Like practice exercises, you’ll need to zip up your entire project folder before uploading it.</w:t>
-      </w:r>
-    </w:p>
-    <w:p>
-      <w:pPr>
-        <w:pStyle w:val="Heading1"/>
-      </w:pPr>
-      <w:r>
-        <w:t>Grading</w:t>
-      </w:r>
-    </w:p>
-    <w:p>
-      <w:r>
-        <w:t>See the included grade sheet to see exactly how your grade will be determined.</w:t>
-      </w:r>
     </w:p>
     <w:sectPr>
       <w:footerReference w:type="default" r:id="rId12"/>
@@ -2606,7 +2939,7 @@
 </file>
 
 <file path=word/endnotes.xml><?xml version="1.0" encoding="utf-8"?>
-<w:endnotes xmlns:wpc="http://schemas.microsoft.com/office/word/2010/wordprocessingCanvas" xmlns:mc="http://schemas.openxmlformats.org/markup-compatibility/2006" xmlns:o="urn:schemas-microsoft-com:office:office" xmlns:r="http://schemas.openxmlformats.org/officeDocument/2006/relationships" xmlns:m="http://schemas.openxmlformats.org/officeDocument/2006/math" xmlns:v="urn:schemas-microsoft-com:vml" xmlns:wp14="http://schemas.microsoft.com/office/word/2010/wordprocessingDrawing" xmlns:wp="http://schemas.openxmlformats.org/drawingml/2006/wordprocessingDrawing" xmlns:w10="urn:schemas-microsoft-com:office:word" xmlns:w="http://schemas.openxmlformats.org/wordprocessingml/2006/main" xmlns:w14="http://schemas.microsoft.com/office/word/2010/wordml" xmlns:w15="http://schemas.microsoft.com/office/word/2012/wordml" xmlns:wpg="http://schemas.microsoft.com/office/word/2010/wordprocessingGroup" xmlns:wpi="http://schemas.microsoft.com/office/word/2010/wordprocessingInk" xmlns:wne="http://schemas.microsoft.com/office/word/2006/wordml" xmlns:wps="http://schemas.microsoft.com/office/word/2010/wordprocessingShape" mc:Ignorable="w14 w15 wp14">
+<w:endnotes xmlns:wpc="http://schemas.microsoft.com/office/word/2010/wordprocessingCanvas" xmlns:cx="http://schemas.microsoft.com/office/drawing/2014/chartex" xmlns:cx1="http://schemas.microsoft.com/office/drawing/2015/9/8/chartex" xmlns:cx2="http://schemas.microsoft.com/office/drawing/2015/10/21/chartex" xmlns:cx3="http://schemas.microsoft.com/office/drawing/2016/5/9/chartex" xmlns:cx4="http://schemas.microsoft.com/office/drawing/2016/5/10/chartex" xmlns:cx5="http://schemas.microsoft.com/office/drawing/2016/5/11/chartex" xmlns:cx6="http://schemas.microsoft.com/office/drawing/2016/5/12/chartex" xmlns:cx7="http://schemas.microsoft.com/office/drawing/2016/5/13/chartex" xmlns:cx8="http://schemas.microsoft.com/office/drawing/2016/5/14/chartex" xmlns:mc="http://schemas.openxmlformats.org/markup-compatibility/2006" xmlns:aink="http://schemas.microsoft.com/office/drawing/2016/ink" xmlns:am3d="http://schemas.microsoft.com/office/drawing/2017/model3d" xmlns:o="urn:schemas-microsoft-com:office:office" xmlns:r="http://schemas.openxmlformats.org/officeDocument/2006/relationships" xmlns:m="http://schemas.openxmlformats.org/officeDocument/2006/math" xmlns:v="urn:schemas-microsoft-com:vml" xmlns:wp14="http://schemas.microsoft.com/office/word/2010/wordprocessingDrawing" xmlns:wp="http://schemas.openxmlformats.org/drawingml/2006/wordprocessingDrawing" xmlns:w10="urn:schemas-microsoft-com:office:word" xmlns:w="http://schemas.openxmlformats.org/wordprocessingml/2006/main" xmlns:w14="http://schemas.microsoft.com/office/word/2010/wordml" xmlns:w15="http://schemas.microsoft.com/office/word/2012/wordml" xmlns:w16cex="http://schemas.microsoft.com/office/word/2018/wordml/cex" xmlns:w16cid="http://schemas.microsoft.com/office/word/2016/wordml/cid" xmlns:w16="http://schemas.microsoft.com/office/word/2018/wordml" xmlns:w16sdtdh="http://schemas.microsoft.com/office/word/2020/wordml/sdtdatahash" xmlns:w16se="http://schemas.microsoft.com/office/word/2015/wordml/symex" xmlns:wpg="http://schemas.microsoft.com/office/word/2010/wordprocessingGroup" xmlns:wpi="http://schemas.microsoft.com/office/word/2010/wordprocessingInk" xmlns:wne="http://schemas.microsoft.com/office/word/2006/wordml" xmlns:wps="http://schemas.microsoft.com/office/word/2010/wordprocessingShape" mc:Ignorable="w14 w15 w16se w16cid w16 w16cex w16sdtdh wp14">
   <w:endnote w:type="separator" w:id="-1">
     <w:p>
       <w:pPr>
@@ -2631,7 +2964,7 @@
 </file>
 
 <file path=word/footer1.xml><?xml version="1.0" encoding="utf-8"?>
-<w:ftr xmlns:wpc="http://schemas.microsoft.com/office/word/2010/wordprocessingCanvas" xmlns:mc="http://schemas.openxmlformats.org/markup-compatibility/2006" xmlns:o="urn:schemas-microsoft-com:office:office" xmlns:r="http://schemas.openxmlformats.org/officeDocument/2006/relationships" xmlns:m="http://schemas.openxmlformats.org/officeDocument/2006/math" xmlns:v="urn:schemas-microsoft-com:vml" xmlns:wp14="http://schemas.microsoft.com/office/word/2010/wordprocessingDrawing" xmlns:wp="http://schemas.openxmlformats.org/drawingml/2006/wordprocessingDrawing" xmlns:w10="urn:schemas-microsoft-com:office:word" xmlns:w="http://schemas.openxmlformats.org/wordprocessingml/2006/main" xmlns:w14="http://schemas.microsoft.com/office/word/2010/wordml" xmlns:w15="http://schemas.microsoft.com/office/word/2012/wordml" xmlns:wpg="http://schemas.microsoft.com/office/word/2010/wordprocessingGroup" xmlns:wpi="http://schemas.microsoft.com/office/word/2010/wordprocessingInk" xmlns:wne="http://schemas.microsoft.com/office/word/2006/wordml" xmlns:wps="http://schemas.microsoft.com/office/word/2010/wordprocessingShape" mc:Ignorable="w14 w15 wp14">
+<w:ftr xmlns:wpc="http://schemas.microsoft.com/office/word/2010/wordprocessingCanvas" xmlns:cx="http://schemas.microsoft.com/office/drawing/2014/chartex" xmlns:cx1="http://schemas.microsoft.com/office/drawing/2015/9/8/chartex" xmlns:cx2="http://schemas.microsoft.com/office/drawing/2015/10/21/chartex" xmlns:cx3="http://schemas.microsoft.com/office/drawing/2016/5/9/chartex" xmlns:cx4="http://schemas.microsoft.com/office/drawing/2016/5/10/chartex" xmlns:cx5="http://schemas.microsoft.com/office/drawing/2016/5/11/chartex" xmlns:cx6="http://schemas.microsoft.com/office/drawing/2016/5/12/chartex" xmlns:cx7="http://schemas.microsoft.com/office/drawing/2016/5/13/chartex" xmlns:cx8="http://schemas.microsoft.com/office/drawing/2016/5/14/chartex" xmlns:mc="http://schemas.openxmlformats.org/markup-compatibility/2006" xmlns:aink="http://schemas.microsoft.com/office/drawing/2016/ink" xmlns:am3d="http://schemas.microsoft.com/office/drawing/2017/model3d" xmlns:o="urn:schemas-microsoft-com:office:office" xmlns:r="http://schemas.openxmlformats.org/officeDocument/2006/relationships" xmlns:m="http://schemas.openxmlformats.org/officeDocument/2006/math" xmlns:v="urn:schemas-microsoft-com:vml" xmlns:wp14="http://schemas.microsoft.com/office/word/2010/wordprocessingDrawing" xmlns:wp="http://schemas.openxmlformats.org/drawingml/2006/wordprocessingDrawing" xmlns:w10="urn:schemas-microsoft-com:office:word" xmlns:w="http://schemas.openxmlformats.org/wordprocessingml/2006/main" xmlns:w14="http://schemas.microsoft.com/office/word/2010/wordml" xmlns:w15="http://schemas.microsoft.com/office/word/2012/wordml" xmlns:w16cex="http://schemas.microsoft.com/office/word/2018/wordml/cex" xmlns:w16cid="http://schemas.microsoft.com/office/word/2016/wordml/cid" xmlns:w16="http://schemas.microsoft.com/office/word/2018/wordml" xmlns:w16sdtdh="http://schemas.microsoft.com/office/word/2020/wordml/sdtdatahash" xmlns:w16se="http://schemas.microsoft.com/office/word/2015/wordml/symex" xmlns:wpg="http://schemas.microsoft.com/office/word/2010/wordprocessingGroup" xmlns:wpi="http://schemas.microsoft.com/office/word/2010/wordprocessingInk" xmlns:wne="http://schemas.microsoft.com/office/word/2006/wordml" xmlns:wps="http://schemas.microsoft.com/office/word/2010/wordprocessingShape" mc:Ignorable="w14 w15 w16se w16cid w16 w16cex w16sdtdh wp14">
   <w:p>
     <w:pPr>
       <w:pStyle w:val="Footer"/>
@@ -2692,7 +3025,7 @@
 </file>
 
 <file path=word/footnotes.xml><?xml version="1.0" encoding="utf-8"?>
-<w:footnotes xmlns:wpc="http://schemas.microsoft.com/office/word/2010/wordprocessingCanvas" xmlns:mc="http://schemas.openxmlformats.org/markup-compatibility/2006" xmlns:o="urn:schemas-microsoft-com:office:office" xmlns:r="http://schemas.openxmlformats.org/officeDocument/2006/relationships" xmlns:m="http://schemas.openxmlformats.org/officeDocument/2006/math" xmlns:v="urn:schemas-microsoft-com:vml" xmlns:wp14="http://schemas.microsoft.com/office/word/2010/wordprocessingDrawing" xmlns:wp="http://schemas.openxmlformats.org/drawingml/2006/wordprocessingDrawing" xmlns:w10="urn:schemas-microsoft-com:office:word" xmlns:w="http://schemas.openxmlformats.org/wordprocessingml/2006/main" xmlns:w14="http://schemas.microsoft.com/office/word/2010/wordml" xmlns:w15="http://schemas.microsoft.com/office/word/2012/wordml" xmlns:wpg="http://schemas.microsoft.com/office/word/2010/wordprocessingGroup" xmlns:wpi="http://schemas.microsoft.com/office/word/2010/wordprocessingInk" xmlns:wne="http://schemas.microsoft.com/office/word/2006/wordml" xmlns:wps="http://schemas.microsoft.com/office/word/2010/wordprocessingShape" mc:Ignorable="w14 w15 wp14">
+<w:footnotes xmlns:wpc="http://schemas.microsoft.com/office/word/2010/wordprocessingCanvas" xmlns:cx="http://schemas.microsoft.com/office/drawing/2014/chartex" xmlns:cx1="http://schemas.microsoft.com/office/drawing/2015/9/8/chartex" xmlns:cx2="http://schemas.microsoft.com/office/drawing/2015/10/21/chartex" xmlns:cx3="http://schemas.microsoft.com/office/drawing/2016/5/9/chartex" xmlns:cx4="http://schemas.microsoft.com/office/drawing/2016/5/10/chartex" xmlns:cx5="http://schemas.microsoft.com/office/drawing/2016/5/11/chartex" xmlns:cx6="http://schemas.microsoft.com/office/drawing/2016/5/12/chartex" xmlns:cx7="http://schemas.microsoft.com/office/drawing/2016/5/13/chartex" xmlns:cx8="http://schemas.microsoft.com/office/drawing/2016/5/14/chartex" xmlns:mc="http://schemas.openxmlformats.org/markup-compatibility/2006" xmlns:aink="http://schemas.microsoft.com/office/drawing/2016/ink" xmlns:am3d="http://schemas.microsoft.com/office/drawing/2017/model3d" xmlns:o="urn:schemas-microsoft-com:office:office" xmlns:r="http://schemas.openxmlformats.org/officeDocument/2006/relationships" xmlns:m="http://schemas.openxmlformats.org/officeDocument/2006/math" xmlns:v="urn:schemas-microsoft-com:vml" xmlns:wp14="http://schemas.microsoft.com/office/word/2010/wordprocessingDrawing" xmlns:wp="http://schemas.openxmlformats.org/drawingml/2006/wordprocessingDrawing" xmlns:w10="urn:schemas-microsoft-com:office:word" xmlns:w="http://schemas.openxmlformats.org/wordprocessingml/2006/main" xmlns:w14="http://schemas.microsoft.com/office/word/2010/wordml" xmlns:w15="http://schemas.microsoft.com/office/word/2012/wordml" xmlns:w16cex="http://schemas.microsoft.com/office/word/2018/wordml/cex" xmlns:w16cid="http://schemas.microsoft.com/office/word/2016/wordml/cid" xmlns:w16="http://schemas.microsoft.com/office/word/2018/wordml" xmlns:w16sdtdh="http://schemas.microsoft.com/office/word/2020/wordml/sdtdatahash" xmlns:w16se="http://schemas.microsoft.com/office/word/2015/wordml/symex" xmlns:wpg="http://schemas.microsoft.com/office/word/2010/wordprocessingGroup" xmlns:wpi="http://schemas.microsoft.com/office/word/2010/wordprocessingInk" xmlns:wne="http://schemas.microsoft.com/office/word/2006/wordml" xmlns:wps="http://schemas.microsoft.com/office/word/2010/wordprocessingShape" mc:Ignorable="w14 w15 w16se w16cid w16 w16cex w16sdtdh wp14">
   <w:footnote w:type="separator" w:id="-1">
     <w:p>
       <w:pPr>
@@ -2717,7 +3050,7 @@
 </file>
 
 <file path=word/numbering.xml><?xml version="1.0" encoding="utf-8"?>
-<w:numbering xmlns:wpc="http://schemas.microsoft.com/office/word/2010/wordprocessingCanvas" xmlns:mc="http://schemas.openxmlformats.org/markup-compatibility/2006" xmlns:o="urn:schemas-microsoft-com:office:office" xmlns:r="http://schemas.openxmlformats.org/officeDocument/2006/relationships" xmlns:m="http://schemas.openxmlformats.org/officeDocument/2006/math" xmlns:v="urn:schemas-microsoft-com:vml" xmlns:wp14="http://schemas.microsoft.com/office/word/2010/wordprocessingDrawing" xmlns:wp="http://schemas.openxmlformats.org/drawingml/2006/wordprocessingDrawing" xmlns:w10="urn:schemas-microsoft-com:office:word" xmlns:w="http://schemas.openxmlformats.org/wordprocessingml/2006/main" xmlns:w14="http://schemas.microsoft.com/office/word/2010/wordml" xmlns:w15="http://schemas.microsoft.com/office/word/2012/wordml" xmlns:wpg="http://schemas.microsoft.com/office/word/2010/wordprocessingGroup" xmlns:wpi="http://schemas.microsoft.com/office/word/2010/wordprocessingInk" xmlns:wne="http://schemas.microsoft.com/office/word/2006/wordml" xmlns:wps="http://schemas.microsoft.com/office/word/2010/wordprocessingShape" mc:Ignorable="w14 w15 wp14">
+<w:numbering xmlns:wpc="http://schemas.microsoft.com/office/word/2010/wordprocessingCanvas" xmlns:cx="http://schemas.microsoft.com/office/drawing/2014/chartex" xmlns:cx1="http://schemas.microsoft.com/office/drawing/2015/9/8/chartex" xmlns:cx2="http://schemas.microsoft.com/office/drawing/2015/10/21/chartex" xmlns:cx3="http://schemas.microsoft.com/office/drawing/2016/5/9/chartex" xmlns:cx4="http://schemas.microsoft.com/office/drawing/2016/5/10/chartex" xmlns:cx5="http://schemas.microsoft.com/office/drawing/2016/5/11/chartex" xmlns:cx6="http://schemas.microsoft.com/office/drawing/2016/5/12/chartex" xmlns:cx7="http://schemas.microsoft.com/office/drawing/2016/5/13/chartex" xmlns:cx8="http://schemas.microsoft.com/office/drawing/2016/5/14/chartex" xmlns:mc="http://schemas.openxmlformats.org/markup-compatibility/2006" xmlns:aink="http://schemas.microsoft.com/office/drawing/2016/ink" xmlns:am3d="http://schemas.microsoft.com/office/drawing/2017/model3d" xmlns:o="urn:schemas-microsoft-com:office:office" xmlns:r="http://schemas.openxmlformats.org/officeDocument/2006/relationships" xmlns:m="http://schemas.openxmlformats.org/officeDocument/2006/math" xmlns:v="urn:schemas-microsoft-com:vml" xmlns:wp14="http://schemas.microsoft.com/office/word/2010/wordprocessingDrawing" xmlns:wp="http://schemas.openxmlformats.org/drawingml/2006/wordprocessingDrawing" xmlns:w10="urn:schemas-microsoft-com:office:word" xmlns:w="http://schemas.openxmlformats.org/wordprocessingml/2006/main" xmlns:w14="http://schemas.microsoft.com/office/word/2010/wordml" xmlns:w15="http://schemas.microsoft.com/office/word/2012/wordml" xmlns:w16cex="http://schemas.microsoft.com/office/word/2018/wordml/cex" xmlns:w16cid="http://schemas.microsoft.com/office/word/2016/wordml/cid" xmlns:w16="http://schemas.microsoft.com/office/word/2018/wordml" xmlns:w16sdtdh="http://schemas.microsoft.com/office/word/2020/wordml/sdtdatahash" xmlns:w16se="http://schemas.microsoft.com/office/word/2015/wordml/symex" xmlns:wpg="http://schemas.microsoft.com/office/word/2010/wordprocessingGroup" xmlns:wpi="http://schemas.microsoft.com/office/word/2010/wordprocessingInk" xmlns:wne="http://schemas.microsoft.com/office/word/2006/wordml" xmlns:wps="http://schemas.microsoft.com/office/word/2010/wordprocessingShape" mc:Ignorable="w14 w15 w16se w16cid w16 w16cex w16sdtdh wp14">
   <w:abstractNum w:abstractNumId="0" w15:restartNumberingAfterBreak="0">
     <w:nsid w:val="0B51416A"/>
     <w:multiLevelType w:val="hybridMultilevel"/>
@@ -3399,7 +3732,7 @@
 </file>
 
 <file path=word/styles.xml><?xml version="1.0" encoding="utf-8"?>
-<w:styles xmlns:mc="http://schemas.openxmlformats.org/markup-compatibility/2006" xmlns:r="http://schemas.openxmlformats.org/officeDocument/2006/relationships" xmlns:w="http://schemas.openxmlformats.org/wordprocessingml/2006/main" xmlns:w14="http://schemas.microsoft.com/office/word/2010/wordml" xmlns:w15="http://schemas.microsoft.com/office/word/2012/wordml" mc:Ignorable="w14 w15">
+<w:styles xmlns:mc="http://schemas.openxmlformats.org/markup-compatibility/2006" xmlns:r="http://schemas.openxmlformats.org/officeDocument/2006/relationships" xmlns:w="http://schemas.openxmlformats.org/wordprocessingml/2006/main" xmlns:w14="http://schemas.microsoft.com/office/word/2010/wordml" xmlns:w15="http://schemas.microsoft.com/office/word/2012/wordml" xmlns:w16cex="http://schemas.microsoft.com/office/word/2018/wordml/cex" xmlns:w16cid="http://schemas.microsoft.com/office/word/2016/wordml/cid" xmlns:w16="http://schemas.microsoft.com/office/word/2018/wordml" xmlns:w16sdtdh="http://schemas.microsoft.com/office/word/2020/wordml/sdtdatahash" xmlns:w16se="http://schemas.microsoft.com/office/word/2015/wordml/symex" mc:Ignorable="w14 w15 w16se w16cid w16 w16cex w16sdtdh">
   <w:docDefaults>
     <w:rPrDefault>
       <w:rPr>
@@ -3415,7 +3748,7 @@
       </w:pPr>
     </w:pPrDefault>
   </w:docDefaults>
-  <w:latentStyles w:defLockedState="0" w:defUIPriority="99" w:defSemiHidden="0" w:defUnhideWhenUsed="0" w:defQFormat="0" w:count="371">
+  <w:latentStyles w:defLockedState="0" w:defUIPriority="99" w:defSemiHidden="0" w:defUnhideWhenUsed="0" w:defQFormat="0" w:count="376">
     <w:lsdException w:name="Normal" w:uiPriority="0" w:qFormat="1"/>
     <w:lsdException w:name="heading 1" w:uiPriority="9" w:qFormat="1"/>
     <w:lsdException w:name="heading 2" w:semiHidden="1" w:uiPriority="9" w:unhideWhenUsed="1" w:qFormat="1"/>
@@ -3521,7 +3854,6 @@
     <w:lsdException w:name="HTML Sample" w:semiHidden="1" w:unhideWhenUsed="1"/>
     <w:lsdException w:name="HTML Typewriter" w:semiHidden="1" w:unhideWhenUsed="1"/>
     <w:lsdException w:name="HTML Variable" w:semiHidden="1" w:unhideWhenUsed="1"/>
-    <w:lsdException w:name="Normal Table" w:semiHidden="1" w:unhideWhenUsed="1"/>
     <w:lsdException w:name="annotation subject" w:semiHidden="1" w:unhideWhenUsed="1"/>
     <w:lsdException w:name="No List" w:semiHidden="1" w:unhideWhenUsed="1"/>
     <w:lsdException w:name="Outline List 1" w:semiHidden="1" w:unhideWhenUsed="1"/>
@@ -3564,11 +3896,8 @@
     <w:lsdException w:name="Table Contemporary" w:semiHidden="1" w:unhideWhenUsed="1"/>
     <w:lsdException w:name="Table Elegant" w:semiHidden="1" w:unhideWhenUsed="1"/>
     <w:lsdException w:name="Table Professional" w:semiHidden="1" w:unhideWhenUsed="1"/>
-    <w:lsdException w:name="Table Subtle 1" w:semiHidden="1" w:unhideWhenUsed="1"/>
     <w:lsdException w:name="Table Subtle 2" w:semiHidden="1" w:unhideWhenUsed="1"/>
     <w:lsdException w:name="Table Web 1" w:semiHidden="1" w:unhideWhenUsed="1"/>
-    <w:lsdException w:name="Table Web 2" w:semiHidden="1" w:unhideWhenUsed="1"/>
-    <w:lsdException w:name="Table Web 3" w:semiHidden="1" w:unhideWhenUsed="1"/>
     <w:lsdException w:name="Balloon Text" w:semiHidden="1" w:unhideWhenUsed="1"/>
     <w:lsdException w:name="Table Grid" w:uiPriority="59"/>
     <w:lsdException w:name="Table Theme" w:semiHidden="1" w:unhideWhenUsed="1"/>
@@ -3787,6 +4116,11 @@
     <w:lsdException w:name="List Table 5 Dark Accent 6" w:uiPriority="50"/>
     <w:lsdException w:name="List Table 6 Colorful Accent 6" w:uiPriority="51"/>
     <w:lsdException w:name="List Table 7 Colorful Accent 6" w:uiPriority="52"/>
+    <w:lsdException w:name="Mention" w:semiHidden="1" w:unhideWhenUsed="1"/>
+    <w:lsdException w:name="Smart Hyperlink" w:semiHidden="1" w:unhideWhenUsed="1"/>
+    <w:lsdException w:name="Hashtag" w:semiHidden="1" w:unhideWhenUsed="1"/>
+    <w:lsdException w:name="Unresolved Mention" w:semiHidden="1" w:unhideWhenUsed="1"/>
+    <w:lsdException w:name="Smart Link" w:semiHidden="1" w:unhideWhenUsed="1"/>
   </w:latentStyles>
   <w:style w:type="paragraph" w:default="1" w:styleId="Normal">
     <w:name w:val="Normal"/>

</xml_diff>